<commit_message>
Grammly checked ART of android
</commit_message>
<xml_diff>
--- a/articles/Original/ART of Android (1).docx
+++ b/articles/Original/ART of Android (1).docx
@@ -65,21 +65,21 @@
           <w:sz w:val="24"/>
           <w:szCs w:val="24"/>
         </w:rPr>
-        <w:t xml:space="preserve"> processing virtual machines in the Android Software Stack. It is the Runtime Virtual Machine which sits above the Hardware Abstraction Layer to process the High-Level Language byte code to the Machine Language t</w:t>
-      </w:r>
-      <w:r>
-        <w:rPr>
-          <w:sz w:val="24"/>
-          <w:szCs w:val="24"/>
-        </w:rPr>
-        <w:t>hat Android understands. It is used to execute the applications written on Android. So, you can see ART as the ART of Android to execute the applications on the Android Platform by using less battery, runtime memory. It is the ART of android to talk in Mac</w:t>
-      </w:r>
-      <w:r>
-        <w:rPr>
-          <w:sz w:val="24"/>
-          <w:szCs w:val="24"/>
-        </w:rPr>
-        <w:t>hine Language.</w:t>
+        <w:t xml:space="preserve"> processing virtual machines in the Android Software Stack. It is the Runtime Virtual Machine which sits above the Hardware Abstraction Layer to process the High-Level Language byte code to the Machine Language that Android understands. It is used to execute the applications written on Android. So, you can see ART as the ART of Android to execute the applications on the Android Platform by using less battery, </w:t>
+      </w:r>
+      <w:r>
+        <w:rPr>
+          <w:sz w:val="24"/>
+          <w:szCs w:val="24"/>
+        </w:rPr>
+        <w:t xml:space="preserve">and </w:t>
+      </w:r>
+      <w:r>
+        <w:rPr>
+          <w:sz w:val="24"/>
+          <w:szCs w:val="24"/>
+        </w:rPr>
+        <w:t>runtime memory. It is the ART of android to talk in Machine Language.</w:t>
       </w:r>
     </w:p>
     <w:p>
@@ -119,14 +119,35 @@
           <w:sz w:val="24"/>
           <w:szCs w:val="24"/>
         </w:rPr>
-        <w:t>ART is a new and latest android runtime being introduced as beta in Android KitKat and finally became the integral part of the Android Software Stack for later versions and versions of Android Lollipop. So, if the Android Runtime wa</w:t>
-      </w:r>
-      <w:r>
-        <w:rPr>
-          <w:sz w:val="24"/>
-          <w:szCs w:val="24"/>
-        </w:rPr>
-        <w:t>s introduced in Android KitKat then how were the applications executed in the older versions of Android? – The answer is Dalvik.</w:t>
+        <w:t xml:space="preserve">ART is a new and latest android runtime being introduced as </w:t>
+      </w:r>
+      <w:r>
+        <w:rPr>
+          <w:sz w:val="24"/>
+          <w:szCs w:val="24"/>
+        </w:rPr>
+        <w:t xml:space="preserve">a </w:t>
+      </w:r>
+      <w:r>
+        <w:rPr>
+          <w:sz w:val="24"/>
+          <w:szCs w:val="24"/>
+        </w:rPr>
+        <w:t xml:space="preserve">beta in Android KitKat and finally became </w:t>
+      </w:r>
+      <w:r>
+        <w:rPr>
+          <w:sz w:val="24"/>
+          <w:szCs w:val="24"/>
+        </w:rPr>
+        <w:t>an</w:t>
+      </w:r>
+      <w:r>
+        <w:rPr>
+          <w:sz w:val="24"/>
+          <w:szCs w:val="24"/>
+        </w:rPr>
+        <w:t xml:space="preserve"> integral part of the Android Software Stack for later versions and versions of Android Lollipop. So, if the Android Runtime was introduced in Android KitKat then how were the applications executed in the older versions of Android? – The answer is Dalvik.</w:t>
       </w:r>
     </w:p>
     <w:p>
@@ -166,21 +187,35 @@
           <w:sz w:val="24"/>
           <w:szCs w:val="24"/>
         </w:rPr>
-        <w:t>What is Dalvik? -Dalvik is the Android processing Virtual Machine which was used to execute the applicati</w:t>
-      </w:r>
-      <w:r>
-        <w:rPr>
-          <w:sz w:val="24"/>
-          <w:szCs w:val="24"/>
-        </w:rPr>
-        <w:t xml:space="preserve">ons on the Android Versions older than Android KitKat 4.4 release. Dalvik is the ancestor of ART hence the byte code of application designed for Dalvik is also compatible with the ART, hence ART supports backward compatibility. Dalvik was developed by Dan </w:t>
-      </w:r>
-      <w:r>
-        <w:rPr>
-          <w:sz w:val="24"/>
-          <w:szCs w:val="24"/>
-        </w:rPr>
-        <w:t>Bornstein which has origins from a town in Iceland named Dalvik, hence the name of the virtual machine originated from that town.</w:t>
+        <w:t xml:space="preserve">What is Dalvik? -Dalvik is the Android processing Virtual Machine which was used to execute the applications on the Android Versions older than Android KitKat 4.4 release. Dalvik is the ancestor of ART hence the byte code of application designed for Dalvik is also compatible with the ART, hence ART supports backward compatibility. Dalvik was developed by Dan Bornstein </w:t>
+      </w:r>
+      <w:r>
+        <w:rPr>
+          <w:sz w:val="24"/>
+          <w:szCs w:val="24"/>
+        </w:rPr>
+        <w:t>and</w:t>
+      </w:r>
+      <w:r>
+        <w:rPr>
+          <w:sz w:val="24"/>
+          <w:szCs w:val="24"/>
+        </w:rPr>
+        <w:t xml:space="preserve"> has origins </w:t>
+      </w:r>
+      <w:r>
+        <w:rPr>
+          <w:sz w:val="24"/>
+          <w:szCs w:val="24"/>
+        </w:rPr>
+        <w:t>in</w:t>
+      </w:r>
+      <w:r>
+        <w:rPr>
+          <w:sz w:val="24"/>
+          <w:szCs w:val="24"/>
+        </w:rPr>
+        <w:t xml:space="preserve"> a town in Iceland named Dalvik, hence the name of the virtual machine originated from that town.</w:t>
       </w:r>
     </w:p>
     <w:p>
@@ -219,28 +254,35 @@
           <w:sz w:val="24"/>
           <w:szCs w:val="24"/>
         </w:rPr>
-        <w:t>Dalvik is a Just in Time Compiler (JIT) – JIT means that whenever the compiler executes the application</w:t>
-      </w:r>
-      <w:r>
-        <w:rPr>
-          <w:sz w:val="24"/>
-          <w:szCs w:val="24"/>
-        </w:rPr>
-        <w:t xml:space="preserve"> code, it only compiles the required code that is needed at that moment of time and the rest of the code is compiled later whenever required. Since it compiles only a part of the code it has a smaller memory footprint and hence it makes use of less physica</w:t>
-      </w:r>
-      <w:r>
-        <w:rPr>
-          <w:sz w:val="24"/>
-          <w:szCs w:val="24"/>
-        </w:rPr>
-        <w:t>l memory on the device, which increases the performance of the device. Since everything in Android Mobile phones are limited whether it be battery life, processing and memory etc. Dalvik Virtual Machine (DVM) optimizes the code so that it can fit in low po</w:t>
-      </w:r>
-      <w:r>
-        <w:rPr>
-          <w:sz w:val="24"/>
-          <w:szCs w:val="24"/>
-        </w:rPr>
-        <w:t xml:space="preserve">wered devices. Programs for Android are mainly written and processed in java which is compiled to Java Bytecode for JVM and then translated to. </w:t>
+        <w:t xml:space="preserve">Dalvik is a Just in Time Compiler (JIT) – JIT means that whenever the compiler executes the application code, it only compiles the required code that is needed at that moment and the rest of the code is compiled later whenever required. Since it compiles only a part of the code it has a smaller memory footprint and hence it makes use of less physical memory on the device, which increases the performance of the device. Since everything in Android Mobile phones </w:t>
+      </w:r>
+      <w:r>
+        <w:rPr>
+          <w:sz w:val="24"/>
+          <w:szCs w:val="24"/>
+        </w:rPr>
+        <w:t>is</w:t>
+      </w:r>
+      <w:r>
+        <w:rPr>
+          <w:sz w:val="24"/>
+          <w:szCs w:val="24"/>
+        </w:rPr>
+        <w:t xml:space="preserve"> limited whether it be </w:t>
+      </w:r>
+      <w:r>
+        <w:rPr>
+          <w:sz w:val="24"/>
+          <w:szCs w:val="24"/>
+        </w:rPr>
+        <w:t xml:space="preserve">the </w:t>
+      </w:r>
+      <w:r>
+        <w:rPr>
+          <w:sz w:val="24"/>
+          <w:szCs w:val="24"/>
+        </w:rPr>
+        <w:t xml:space="preserve">battery life, processing and memory etc. Dalvik Virtual Machine (DVM) optimizes the code so that it can fit in low powered devices. Programs for Android are mainly written and processed in java which is compiled to Java Bytecode for JVM and then translated to. </w:t>
       </w:r>
       <w:proofErr w:type="spellStart"/>
       <w:r>
@@ -272,14 +314,7 @@
           <w:sz w:val="24"/>
           <w:szCs w:val="24"/>
         </w:rPr>
-        <w:t xml:space="preserve"> (Optimized Dalvik Executable) format which is understood by Dalvik and executed</w:t>
-      </w:r>
-      <w:r>
-        <w:rPr>
-          <w:sz w:val="24"/>
-          <w:szCs w:val="24"/>
-        </w:rPr>
-        <w:t xml:space="preserve"> by DVM in low powered mobile devices.</w:t>
+        <w:t xml:space="preserve"> (Optimized Dalvik Executable) format which is understood by Dalvik and executed by DVM in low powered mobile devices.</w:t>
       </w:r>
     </w:p>
     <w:p>
@@ -401,29 +436,35 @@
           <w:sz w:val="24"/>
           <w:szCs w:val="24"/>
         </w:rPr>
-        <w:t xml:space="preserve"> translated bytecodes. ART has totally</w:t>
-      </w:r>
-      <w:r>
-        <w:rPr>
-          <w:b/>
-          <w:sz w:val="24"/>
-          <w:szCs w:val="24"/>
-        </w:rPr>
-        <w:t xml:space="preserve"> </w:t>
-      </w:r>
-      <w:r>
-        <w:rPr>
-          <w:sz w:val="24"/>
-          <w:szCs w:val="24"/>
-        </w:rPr>
-        <w:t xml:space="preserve">replaced the DVM from the Android Software Stack. ART </w:t>
-      </w:r>
-      <w:r>
-        <w:rPr>
-          <w:sz w:val="24"/>
-          <w:szCs w:val="24"/>
-        </w:rPr>
-        <w:t>was introduced to improve the performance for High-End Applications which requires larger memory spaces and consumes a large amount of battery. ART was introduced to overcome the Drawbacks with Dalvik.</w:t>
+        <w:t xml:space="preserve"> translated bytecodes. ART has replaced the DVM from the Android Software Stack. ART was introduced to improve the performance </w:t>
+      </w:r>
+      <w:r>
+        <w:rPr>
+          <w:sz w:val="24"/>
+          <w:szCs w:val="24"/>
+        </w:rPr>
+        <w:t>of</w:t>
+      </w:r>
+      <w:r>
+        <w:rPr>
+          <w:sz w:val="24"/>
+          <w:szCs w:val="24"/>
+        </w:rPr>
+        <w:t xml:space="preserve"> High-End Applications which requires larger memory spaces and consumes a large amount of battery. ART was introduced to overcome the Drawbacks </w:t>
+      </w:r>
+      <w:r>
+        <w:rPr>
+          <w:sz w:val="24"/>
+          <w:szCs w:val="24"/>
+        </w:rPr>
+        <w:t>of</w:t>
+      </w:r>
+      <w:r>
+        <w:rPr>
+          <w:sz w:val="24"/>
+          <w:szCs w:val="24"/>
+        </w:rPr>
+        <w:t xml:space="preserve"> Dalvik.</w:t>
       </w:r>
     </w:p>
     <w:p>
@@ -463,28 +504,21 @@
           <w:sz w:val="24"/>
           <w:szCs w:val="24"/>
         </w:rPr>
-        <w:t>ART is an Ahead of Time (AOT) Comp</w:t>
-      </w:r>
-      <w:r>
-        <w:rPr>
-          <w:sz w:val="24"/>
-          <w:szCs w:val="24"/>
-        </w:rPr>
-        <w:t>iler – An AOT compiler compiles the DEX code on the time of installation hence called Ahead of time. The DEX compiled bytecode is compiled and stored as. oat (Of Ahead Time) format -The OAT format is a native code which is directly understood by the system</w:t>
-      </w:r>
-      <w:r>
-        <w:rPr>
-          <w:sz w:val="24"/>
-          <w:szCs w:val="24"/>
-        </w:rPr>
-        <w:t xml:space="preserve">. This is a one-time event that happens when the application is installed into the system. So, whenever the application is executed next time it runs faster as the whole code is compiled earlier. As the system only needs to follow the instructions written </w:t>
-      </w:r>
-      <w:r>
-        <w:rPr>
-          <w:sz w:val="24"/>
-          <w:szCs w:val="24"/>
-        </w:rPr>
-        <w:t xml:space="preserve">on the native code the execution is much faster because of less runtime CPU usage. </w:t>
+        <w:t xml:space="preserve">ART is an Ahead of Time (AOT) Compiler – An AOT compiler compiles the DEX code </w:t>
+      </w:r>
+      <w:r>
+        <w:rPr>
+          <w:sz w:val="24"/>
+          <w:szCs w:val="24"/>
+        </w:rPr>
+        <w:t>at</w:t>
+      </w:r>
+      <w:r>
+        <w:rPr>
+          <w:sz w:val="24"/>
+          <w:szCs w:val="24"/>
+        </w:rPr>
+        <w:t xml:space="preserve"> the time of installation hence called Ahead of time. The DEX compiled bytecode is compiled and stored as. oat (Of Ahead Time) format -The OAT format is a native code which is directly understood by the system. This is a one-time event that happens when the application is installed into the system. So, whenever the application is executed next time it runs faster as the whole code is compiled earlier. As the system only needs to follow the instructions written on the native code the execution is much faster because of less runtime CPU usage. </w:t>
       </w:r>
     </w:p>
     <w:p>
@@ -559,7 +593,14 @@
           <w:sz w:val="24"/>
           <w:szCs w:val="24"/>
         </w:rPr>
-        <w:t>Architecture of DVM and ART</w:t>
+        <w:t>The architecture</w:t>
+      </w:r>
+      <w:r>
+        <w:rPr>
+          <w:sz w:val="24"/>
+          <w:szCs w:val="24"/>
+        </w:rPr>
+        <w:t xml:space="preserve"> of DVM and ART</w:t>
       </w:r>
     </w:p>
     <w:p>
@@ -600,28 +641,105 @@
           <w:sz w:val="24"/>
           <w:szCs w:val="24"/>
         </w:rPr>
-        <w:t>With Dalvik the problem was that it is a JIT compiler which means that it compiles the code every time the application is re</w:t>
-      </w:r>
-      <w:r>
-        <w:rPr>
-          <w:sz w:val="24"/>
-          <w:szCs w:val="24"/>
-        </w:rPr>
-        <w:t xml:space="preserve">quired to be executed. Hence it uses a lot of CPU, battery and a lot of garbage data gets created which leads to decrease in the performance of the device. But the benefits of using ART over the Dalvik is that It has better and improved Garbage Collection </w:t>
-      </w:r>
-      <w:r>
-        <w:rPr>
-          <w:sz w:val="24"/>
-          <w:szCs w:val="24"/>
-        </w:rPr>
-        <w:t xml:space="preserve">which reduces the redundancy and it is AOT compiler hence the code is compiled at the time of installation and whenever the application is executed next time it doesn’t require compilation which leads to less CPU usage, less Battery Usage, less redundancy </w:t>
-      </w:r>
-      <w:r>
-        <w:rPr>
-          <w:sz w:val="24"/>
-          <w:szCs w:val="24"/>
-        </w:rPr>
-        <w:t>and as the application is executed from the native code after installation hence less Application Start up time which leads to increase in the performance of the device.</w:t>
+        <w:t>With Dalvik</w:t>
+      </w:r>
+      <w:r>
+        <w:rPr>
+          <w:sz w:val="24"/>
+          <w:szCs w:val="24"/>
+        </w:rPr>
+        <w:t>,</w:t>
+      </w:r>
+      <w:r>
+        <w:rPr>
+          <w:sz w:val="24"/>
+          <w:szCs w:val="24"/>
+        </w:rPr>
+        <w:t xml:space="preserve"> the problem was that it is a JIT compiler which means that it compiles the code every time the application is required to be executed. Hence it uses a lot of CPU, </w:t>
+      </w:r>
+      <w:r>
+        <w:rPr>
+          <w:sz w:val="24"/>
+          <w:szCs w:val="24"/>
+        </w:rPr>
+        <w:t xml:space="preserve">and </w:t>
+      </w:r>
+      <w:r>
+        <w:rPr>
+          <w:sz w:val="24"/>
+          <w:szCs w:val="24"/>
+        </w:rPr>
+        <w:t xml:space="preserve">battery and a lot of garbage data </w:t>
+      </w:r>
+      <w:r>
+        <w:rPr>
+          <w:sz w:val="24"/>
+          <w:szCs w:val="24"/>
+        </w:rPr>
+        <w:t>get</w:t>
+      </w:r>
+      <w:r>
+        <w:rPr>
+          <w:sz w:val="24"/>
+          <w:szCs w:val="24"/>
+        </w:rPr>
+        <w:t xml:space="preserve"> created which leads to </w:t>
+      </w:r>
+      <w:r>
+        <w:rPr>
+          <w:sz w:val="24"/>
+          <w:szCs w:val="24"/>
+        </w:rPr>
+        <w:t xml:space="preserve">a </w:t>
+      </w:r>
+      <w:r>
+        <w:rPr>
+          <w:sz w:val="24"/>
+          <w:szCs w:val="24"/>
+        </w:rPr>
+        <w:t xml:space="preserve">decrease in the performance of the device. But the benefits of using ART over the Dalvik </w:t>
+      </w:r>
+      <w:r>
+        <w:rPr>
+          <w:sz w:val="24"/>
+          <w:szCs w:val="24"/>
+        </w:rPr>
+        <w:t>are</w:t>
+      </w:r>
+      <w:r>
+        <w:rPr>
+          <w:sz w:val="24"/>
+          <w:szCs w:val="24"/>
+        </w:rPr>
+        <w:t xml:space="preserve"> that It has better and improved Garbage Collection which reduces the redundancy and it is </w:t>
+      </w:r>
+      <w:r>
+        <w:rPr>
+          <w:sz w:val="24"/>
+          <w:szCs w:val="24"/>
+        </w:rPr>
+        <w:t xml:space="preserve">an </w:t>
+      </w:r>
+      <w:r>
+        <w:rPr>
+          <w:sz w:val="24"/>
+          <w:szCs w:val="24"/>
+        </w:rPr>
+        <w:t xml:space="preserve">AOT compiler hence the code is compiled at the time of installation and whenever the application is executed next time it doesn’t require compilation which leads to less CPU usage, less Battery Usage, less redundancy and as the application is executed from the native code after installation hence less Application </w:t>
+      </w:r>
+      <w:r>
+        <w:rPr>
+          <w:sz w:val="24"/>
+          <w:szCs w:val="24"/>
+        </w:rPr>
+        <w:t>start up</w:t>
+      </w:r>
+      <w:r>
+        <w:rPr>
+          <w:sz w:val="24"/>
+          <w:szCs w:val="24"/>
+        </w:rPr>
+        <w:t xml:space="preserve"> time which leads to increase in the performance of the device.</w:t>
       </w:r>
     </w:p>
     <w:p>
@@ -661,21 +779,7 @@
           <w:sz w:val="24"/>
           <w:szCs w:val="24"/>
         </w:rPr>
-        <w:t>Who can think that this system would also have drawbacks? But it has</w:t>
-      </w:r>
-      <w:r>
-        <w:rPr>
-          <w:sz w:val="24"/>
-          <w:szCs w:val="24"/>
-        </w:rPr>
-        <w:t>, as it is an AOT compiler it compiles once and hence native code must be stored hence it requires larger physical memory space. Hence devices having less physical space can use Dalvik as it compiles only the required code and hence uses less memory space.</w:t>
-      </w:r>
-      <w:r>
-        <w:rPr>
-          <w:sz w:val="24"/>
-          <w:szCs w:val="24"/>
-        </w:rPr>
-        <w:t xml:space="preserve"> It compiles at the time of installation hence installation time also increases as the DEX bytecodes are compiled to Machine code during installation. The Booting time of Android is also more as compared to Dalvik because it uses the concept of AOT.</w:t>
+        <w:t>Who can think that this system would also have drawbacks? But it has, as it is an AOT compiler it compiles once and hence native code must be stored it requires larger physical memory space. Hence devices having less physical space can use Dalvik as it compiles only the required code and hence uses less memory space. It compiles at the time of installation hence installation time also increases as the DEX bytecodes are compiled to Machine code during installation. The Booting time of Android is also more as compared to Dalvik because it uses the concept of AOT.</w:t>
       </w:r>
     </w:p>
     <w:p>
@@ -716,21 +820,35 @@
           <w:sz w:val="24"/>
           <w:szCs w:val="24"/>
         </w:rPr>
-        <w:t>So Why to use only AOT or JIT why not to use Both AOT and JIT. So, Google introduced an ART JIT compiler from Android 7.0 (Nougat), which adds a JIT compiler with code profiling to the ART that increases the performance of the ap</w:t>
-      </w:r>
-      <w:r>
-        <w:rPr>
-          <w:sz w:val="24"/>
-          <w:szCs w:val="24"/>
-        </w:rPr>
-        <w:t>plications according to the usage of the application. Both in coordination improves the performance of the application by overcoming each other’s drawbacks. Use of ART JIT compiler saves the memory spaces, decreases the installation time, increases the boo</w:t>
-      </w:r>
-      <w:r>
-        <w:rPr>
-          <w:sz w:val="24"/>
-          <w:szCs w:val="24"/>
-        </w:rPr>
-        <w:t>ting time and increases the app update time.</w:t>
+        <w:t xml:space="preserve">So Why use only AOT or JIT why not use Both AOT and JIT. So, Google introduced an ART JIT compiler from Android 7.0 (Nougat), which adds a JIT compiler with code profiling to the ART that increases the performance of the applications according to the usage of the application. Both in coordination improves the performance of the application by overcoming each other’s drawbacks. </w:t>
+      </w:r>
+      <w:r>
+        <w:rPr>
+          <w:sz w:val="24"/>
+          <w:szCs w:val="24"/>
+        </w:rPr>
+        <w:t>The use</w:t>
+      </w:r>
+      <w:r>
+        <w:rPr>
+          <w:sz w:val="24"/>
+          <w:szCs w:val="24"/>
+        </w:rPr>
+        <w:t xml:space="preserve"> of </w:t>
+      </w:r>
+      <w:r>
+        <w:rPr>
+          <w:sz w:val="24"/>
+          <w:szCs w:val="24"/>
+        </w:rPr>
+        <w:t xml:space="preserve">the </w:t>
+      </w:r>
+      <w:r>
+        <w:rPr>
+          <w:sz w:val="24"/>
+          <w:szCs w:val="24"/>
+        </w:rPr>
+        <w:t>ART JIT compiler saves the memory spaces, decreases the installation time, increases the booting time and increases the app update time.</w:t>
       </w:r>
     </w:p>
     <w:p>
@@ -770,14 +888,7 @@
           <w:sz w:val="24"/>
           <w:szCs w:val="24"/>
         </w:rPr>
-        <w:t>ART JIT works on both the approach – AOT and JIT. If the compiled native code is available from the DEX bytecode the ART executes the code and if the DEX code is updated the running app i</w:t>
-      </w:r>
-      <w:r>
-        <w:rPr>
-          <w:sz w:val="24"/>
-          <w:szCs w:val="24"/>
-        </w:rPr>
-        <w:t>s updated using a JIT compiler by compiling the code that it is currently in use first. And the rest of the code is compiled afterwards and the .oat files are updated.</w:t>
+        <w:t>ART JIT works on both the approach – AOT and JIT. If the compiled native code is available from the DEX bytecode the ART executes the code and if the DEX code is updated the running app is updated using a JIT compiler by compiling the code that it is currently in use first. And the rest of the code is compiled afterwards and the .oat files are updated.</w:t>
       </w:r>
     </w:p>
     <w:p>
@@ -842,7 +953,14 @@
           <w:sz w:val="24"/>
           <w:szCs w:val="24"/>
         </w:rPr>
-        <w:t xml:space="preserve">Architecture of ART JIT </w:t>
+        <w:t>The architecture</w:t>
+      </w:r>
+      <w:r>
+        <w:rPr>
+          <w:sz w:val="24"/>
+          <w:szCs w:val="24"/>
+        </w:rPr>
+        <w:t xml:space="preserve"> of ART JIT </w:t>
       </w:r>
     </w:p>
     <w:p>

</xml_diff>